<commit_message>
replaced docx file (lab-4) (C#)
</commit_message>
<xml_diff>
--- a/Languages/C#/Labs/Lab-4/Lab_4.docx
+++ b/Languages/C#/Labs/Lab-4/Lab_4.docx
@@ -476,7 +476,53 @@
           <w:sz w:val="24"/>
           <w:szCs w:val="24"/>
         </w:rPr>
-        <w:t xml:space="preserve"> PowerA3(A), вычисляющую третью степень числа A. </w:t>
+        <w:t xml:space="preserve"> </w:t>
+      </w:r>
+      <w:proofErr w:type="spellStart"/>
+      <w:r>
+        <w:rPr>
+          <w:sz w:val="24"/>
+          <w:szCs w:val="24"/>
+        </w:rPr>
+        <w:t>Minmax</w:t>
+      </w:r>
+      <w:proofErr w:type="spellEnd"/>
+      <w:r>
+        <w:rPr>
+          <w:sz w:val="24"/>
+          <w:szCs w:val="24"/>
+        </w:rPr>
+        <w:t xml:space="preserve">(X, Y), записывающую в переменную X </w:t>
+      </w:r>
+      <w:proofErr w:type="gramStart"/>
+      <w:r>
+        <w:rPr>
+          <w:sz w:val="24"/>
+          <w:szCs w:val="24"/>
+        </w:rPr>
+        <w:t>минимальное</w:t>
+      </w:r>
+      <w:proofErr w:type="gramEnd"/>
+      <w:r>
+        <w:rPr>
+          <w:sz w:val="24"/>
+          <w:szCs w:val="24"/>
+        </w:rPr>
+        <w:t xml:space="preserve"> из значений X и Y, а в переменную Y —</w:t>
+      </w:r>
+      <w:r>
+        <w:rPr>
+          <w:sz w:val="24"/>
+          <w:szCs w:val="24"/>
+        </w:rPr>
+        <w:t xml:space="preserve"> максимальное из этих значений</w:t>
+      </w:r>
+      <w:r>
+        <w:rPr>
+          <w:sz w:val="24"/>
+          <w:szCs w:val="24"/>
+        </w:rPr>
+        <w:t>.</w:t>
       </w:r>
     </w:p>
     <w:p>
@@ -512,21 +558,7 @@
           <w:sz w:val="24"/>
           <w:szCs w:val="24"/>
         </w:rPr>
-        <w:t xml:space="preserve"> Mean(X, Y), вычисляющую среднее арифметическое двух чисел X и Y</w:t>
-      </w:r>
-      <w:r>
-        <w:rPr>
-          <w:sz w:val="24"/>
-          <w:szCs w:val="24"/>
-        </w:rPr>
-        <w:t>.</w:t>
-      </w:r>
-      <w:r>
-        <w:rPr>
-          <w:sz w:val="24"/>
-          <w:szCs w:val="24"/>
-        </w:rPr>
-        <w:t xml:space="preserve"> </w:t>
+        <w:t xml:space="preserve"> SortInc3(A, B, C), меняющую содержимое переменных A, B, C таким образом, чтобы их значения оказались упорядоченными по возрастанию.</w:t>
       </w:r>
     </w:p>
     <w:p>
@@ -562,253 +594,15 @@
           <w:sz w:val="24"/>
           <w:szCs w:val="24"/>
         </w:rPr>
-        <w:t xml:space="preserve"> TrianglePS(a), вычисляющую по стороне a равностороннего треугольника его периметр</w:t>
-      </w:r>
-      <w:r>
-        <w:rPr>
-          <w:sz w:val="24"/>
-          <w:szCs w:val="24"/>
-        </w:rPr>
-        <w:t>.</w:t>
-      </w:r>
-      <w:r>
-        <w:rPr>
-          <w:sz w:val="24"/>
-          <w:szCs w:val="24"/>
-        </w:rPr>
         <w:t xml:space="preserve"> </w:t>
       </w:r>
-    </w:p>
-    <w:p>
-      <w:pPr>
-        <w:pStyle w:val="a3"/>
-        <w:numPr>
-          <w:ilvl w:val="0"/>
-          <w:numId w:val="4"/>
-        </w:numPr>
-        <w:spacing w:line="240" w:lineRule="auto"/>
-        <w:ind w:left="284" w:hanging="284"/>
-        <w:rPr>
-          <w:sz w:val="24"/>
-          <w:szCs w:val="24"/>
-        </w:rPr>
-      </w:pPr>
-      <w:r>
-        <w:rPr>
-          <w:sz w:val="24"/>
-          <w:szCs w:val="24"/>
-        </w:rPr>
-        <w:t xml:space="preserve">Описать </w:t>
-      </w:r>
-      <w:r>
-        <w:rPr>
-          <w:sz w:val="24"/>
-          <w:szCs w:val="24"/>
-        </w:rPr>
-        <w:t>функцию</w:t>
-      </w:r>
-      <w:r>
-        <w:rPr>
-          <w:sz w:val="24"/>
-          <w:szCs w:val="24"/>
-        </w:rPr>
-        <w:t xml:space="preserve"> RectPS(</w:t>
-      </w:r>
-      <w:r>
-        <w:rPr>
-          <w:sz w:val="24"/>
-          <w:szCs w:val="24"/>
-          <w:lang w:val="en-US"/>
-        </w:rPr>
-        <w:t>a</w:t>
-      </w:r>
-      <w:r>
-        <w:rPr>
-          <w:sz w:val="24"/>
-          <w:szCs w:val="24"/>
-        </w:rPr>
-        <w:t xml:space="preserve">, </w:t>
-      </w:r>
-      <w:r>
-        <w:rPr>
-          <w:sz w:val="24"/>
-          <w:szCs w:val="24"/>
-          <w:lang w:val="en-US"/>
-        </w:rPr>
-        <w:t>b</w:t>
-      </w:r>
-      <w:r>
-        <w:rPr>
-          <w:sz w:val="24"/>
-          <w:szCs w:val="24"/>
-        </w:rPr>
-        <w:t>), вычисляющую площадь S прямоугольника со сторо</w:t>
-      </w:r>
-      <w:r>
-        <w:rPr>
-          <w:sz w:val="24"/>
-          <w:szCs w:val="24"/>
-        </w:rPr>
-        <w:t xml:space="preserve">нами </w:t>
-      </w:r>
-      <w:r>
-        <w:rPr>
-          <w:sz w:val="24"/>
-          <w:szCs w:val="24"/>
-          <w:lang w:val="en-US"/>
-        </w:rPr>
-        <w:t>a</w:t>
-      </w:r>
-      <w:r>
-        <w:rPr>
-          <w:sz w:val="24"/>
-          <w:szCs w:val="24"/>
-        </w:rPr>
-        <w:t xml:space="preserve">, </w:t>
-      </w:r>
-      <w:r>
-        <w:rPr>
-          <w:sz w:val="24"/>
-          <w:szCs w:val="24"/>
-          <w:lang w:val="en-US"/>
-        </w:rPr>
-        <w:t>b</w:t>
-      </w:r>
-      <w:r>
-        <w:rPr>
-          <w:sz w:val="24"/>
-          <w:szCs w:val="24"/>
-        </w:rPr>
-        <w:t>.</w:t>
-      </w:r>
-    </w:p>
-    <w:p>
-      <w:pPr>
-        <w:pStyle w:val="a3"/>
-        <w:numPr>
-          <w:ilvl w:val="0"/>
-          <w:numId w:val="4"/>
-        </w:numPr>
-        <w:spacing w:line="240" w:lineRule="auto"/>
-        <w:ind w:left="284" w:hanging="284"/>
-        <w:rPr>
-          <w:sz w:val="24"/>
-          <w:szCs w:val="24"/>
-        </w:rPr>
-      </w:pPr>
-      <w:r>
-        <w:rPr>
-          <w:sz w:val="24"/>
-          <w:szCs w:val="24"/>
-        </w:rPr>
-        <w:t>Опис</w:t>
-      </w:r>
-      <w:r>
-        <w:rPr>
-          <w:sz w:val="24"/>
-          <w:szCs w:val="24"/>
-        </w:rPr>
-        <w:t>ать функцию DigitCountSum(K</w:t>
-      </w:r>
-      <w:r>
-        <w:rPr>
-          <w:sz w:val="24"/>
-          <w:szCs w:val="24"/>
-        </w:rPr>
-        <w:t>), находящую количество циф</w:t>
-      </w:r>
-      <w:r>
-        <w:rPr>
-          <w:sz w:val="24"/>
-          <w:szCs w:val="24"/>
-        </w:rPr>
-        <w:t>р целого положительного числа K.</w:t>
-      </w:r>
-    </w:p>
-    <w:p>
-      <w:pPr>
-        <w:pStyle w:val="a3"/>
-        <w:numPr>
-          <w:ilvl w:val="0"/>
-          <w:numId w:val="4"/>
-        </w:numPr>
-        <w:spacing w:line="240" w:lineRule="auto"/>
-        <w:ind w:left="284" w:hanging="284"/>
-        <w:rPr>
-          <w:sz w:val="24"/>
-          <w:szCs w:val="24"/>
-        </w:rPr>
-      </w:pPr>
-      <w:r>
-        <w:rPr>
-          <w:sz w:val="24"/>
-          <w:szCs w:val="24"/>
-        </w:rPr>
-        <w:t xml:space="preserve">Описать </w:t>
-      </w:r>
-      <w:r>
-        <w:rPr>
-          <w:sz w:val="24"/>
-          <w:szCs w:val="24"/>
-        </w:rPr>
-        <w:t>функцию</w:t>
-      </w:r>
-      <w:r>
-        <w:rPr>
-          <w:sz w:val="24"/>
-          <w:szCs w:val="24"/>
-        </w:rPr>
-        <w:t xml:space="preserve"> RDigit(D,K), добавляющую к целому положит</w:t>
-      </w:r>
-      <w:r>
-        <w:rPr>
-          <w:sz w:val="24"/>
-          <w:szCs w:val="24"/>
-        </w:rPr>
-        <w:t>ельному числу K справа цифру D</w:t>
-      </w:r>
-      <w:r>
-        <w:rPr>
-          <w:sz w:val="24"/>
-          <w:szCs w:val="24"/>
-        </w:rPr>
-        <w:t xml:space="preserve">. </w:t>
-      </w:r>
-    </w:p>
-    <w:p>
-      <w:pPr>
-        <w:pStyle w:val="a3"/>
-        <w:numPr>
-          <w:ilvl w:val="0"/>
-          <w:numId w:val="4"/>
-        </w:numPr>
-        <w:spacing w:line="240" w:lineRule="auto"/>
-        <w:ind w:left="284" w:hanging="284"/>
-        <w:rPr>
-          <w:sz w:val="24"/>
-          <w:szCs w:val="24"/>
-        </w:rPr>
-      </w:pPr>
-      <w:r>
-        <w:rPr>
-          <w:sz w:val="24"/>
-          <w:szCs w:val="24"/>
-        </w:rPr>
-        <w:t xml:space="preserve">Описать </w:t>
-      </w:r>
-      <w:r>
-        <w:rPr>
-          <w:sz w:val="24"/>
-          <w:szCs w:val="24"/>
-        </w:rPr>
-        <w:t>функцию</w:t>
-      </w:r>
-      <w:r>
-        <w:rPr>
-          <w:sz w:val="24"/>
-          <w:szCs w:val="24"/>
-        </w:rPr>
-        <w:t xml:space="preserve"> Minmax(X, Y), записывающую в переменную X </w:t>
+      <w:proofErr w:type="spellStart"/>
+      <w:r>
+        <w:rPr>
+          <w:sz w:val="24"/>
+          <w:szCs w:val="24"/>
+        </w:rPr>
+        <w:t>PowerA</w:t>
       </w:r>
       <w:proofErr w:type="gramStart"/>
       <w:r>
@@ -816,110 +610,9 @@
           <w:sz w:val="24"/>
           <w:szCs w:val="24"/>
         </w:rPr>
-        <w:t>минимальное</w:t>
-      </w:r>
-      <w:proofErr w:type="gramEnd"/>
-      <w:r>
-        <w:rPr>
-          <w:sz w:val="24"/>
-          <w:szCs w:val="24"/>
-        </w:rPr>
-        <w:t xml:space="preserve"> из значений X и Y, а в переменную Y —</w:t>
-      </w:r>
-      <w:r>
-        <w:rPr>
-          <w:sz w:val="24"/>
-          <w:szCs w:val="24"/>
-        </w:rPr>
-        <w:t xml:space="preserve"> максимальное из этих значений</w:t>
-      </w:r>
-      <w:r>
-        <w:rPr>
-          <w:sz w:val="24"/>
-          <w:szCs w:val="24"/>
-        </w:rPr>
-        <w:t>.</w:t>
-      </w:r>
-    </w:p>
-    <w:p>
-      <w:pPr>
-        <w:pStyle w:val="a3"/>
-        <w:numPr>
-          <w:ilvl w:val="0"/>
-          <w:numId w:val="4"/>
-        </w:numPr>
-        <w:spacing w:line="240" w:lineRule="auto"/>
-        <w:ind w:left="284" w:hanging="284"/>
-        <w:rPr>
-          <w:sz w:val="24"/>
-          <w:szCs w:val="24"/>
-        </w:rPr>
-      </w:pPr>
-      <w:r>
-        <w:rPr>
-          <w:sz w:val="24"/>
-          <w:szCs w:val="24"/>
-        </w:rPr>
-        <w:t xml:space="preserve">Описать </w:t>
-      </w:r>
-      <w:r>
-        <w:rPr>
-          <w:sz w:val="24"/>
-          <w:szCs w:val="24"/>
-        </w:rPr>
-        <w:t>функцию</w:t>
-      </w:r>
-      <w:r>
-        <w:rPr>
-          <w:sz w:val="24"/>
-          <w:szCs w:val="24"/>
-        </w:rPr>
-        <w:t xml:space="preserve"> SortInc3(A, B, C), меняющую содержимое переменных A, B, C таким образом, чтобы их значения оказались упорядоченными по возрастанию.</w:t>
-      </w:r>
-    </w:p>
-    <w:p>
-      <w:pPr>
-        <w:pStyle w:val="a3"/>
-        <w:numPr>
-          <w:ilvl w:val="0"/>
-          <w:numId w:val="4"/>
-        </w:numPr>
-        <w:spacing w:line="240" w:lineRule="auto"/>
-        <w:ind w:left="284" w:hanging="284"/>
-        <w:rPr>
-          <w:sz w:val="24"/>
-          <w:szCs w:val="24"/>
-        </w:rPr>
-      </w:pPr>
-      <w:r>
-        <w:rPr>
-          <w:sz w:val="24"/>
-          <w:szCs w:val="24"/>
-        </w:rPr>
-        <w:t xml:space="preserve">Описать </w:t>
-      </w:r>
-      <w:r>
-        <w:rPr>
-          <w:sz w:val="24"/>
-          <w:szCs w:val="24"/>
-        </w:rPr>
-        <w:t>функцию</w:t>
-      </w:r>
-      <w:r>
-        <w:rPr>
-          <w:sz w:val="24"/>
-          <w:szCs w:val="24"/>
-        </w:rPr>
-        <w:t xml:space="preserve"> PowerA</w:t>
-      </w:r>
-      <w:proofErr w:type="gramStart"/>
-      <w:r>
-        <w:rPr>
-          <w:sz w:val="24"/>
-          <w:szCs w:val="24"/>
-        </w:rPr>
         <w:t>В</w:t>
       </w:r>
+      <w:proofErr w:type="spellEnd"/>
       <w:proofErr w:type="gramEnd"/>
       <w:r>
         <w:rPr>
@@ -988,6 +681,7 @@
         </w:rPr>
         <w:t xml:space="preserve"> </w:t>
       </w:r>
+      <w:proofErr w:type="spellStart"/>
       <w:r>
         <w:rPr>
           <w:sz w:val="24"/>
@@ -996,6 +690,7 @@
         </w:rPr>
         <w:t>CubeV</w:t>
       </w:r>
+      <w:proofErr w:type="spellEnd"/>
       <w:r>
         <w:rPr>
           <w:sz w:val="24"/>
@@ -1099,7 +794,15 @@
           <w:sz w:val="24"/>
           <w:szCs w:val="24"/>
         </w:rPr>
-        <w:t xml:space="preserve"> Rect</w:t>
+        <w:t xml:space="preserve"> </w:t>
+      </w:r>
+      <w:proofErr w:type="spellStart"/>
+      <w:r>
+        <w:rPr>
+          <w:sz w:val="24"/>
+          <w:szCs w:val="24"/>
+        </w:rPr>
+        <w:t>Rect</w:t>
       </w:r>
       <w:r>
         <w:rPr>
@@ -1109,6 +812,7 @@
         </w:rPr>
         <w:t>Diag</w:t>
       </w:r>
+      <w:proofErr w:type="spellEnd"/>
       <w:r>
         <w:rPr>
           <w:sz w:val="24"/>
@@ -1227,7 +931,23 @@
           <w:sz w:val="24"/>
           <w:szCs w:val="24"/>
         </w:rPr>
-        <w:t>ать функцию DigitSum(K</w:t>
+        <w:t xml:space="preserve">ать функцию </w:t>
+      </w:r>
+      <w:proofErr w:type="spellStart"/>
+      <w:r>
+        <w:rPr>
+          <w:sz w:val="24"/>
+          <w:szCs w:val="24"/>
+        </w:rPr>
+        <w:t>DigitSum</w:t>
+      </w:r>
+      <w:proofErr w:type="spellEnd"/>
+      <w:r>
+        <w:rPr>
+          <w:sz w:val="24"/>
+          <w:szCs w:val="24"/>
+        </w:rPr>
+        <w:t>(K</w:t>
       </w:r>
       <w:r>
         <w:rPr>
@@ -1297,12 +1017,21 @@
         </w:rPr>
         <w:t>L</w:t>
       </w:r>
-      <w:r>
-        <w:rPr>
-          <w:sz w:val="24"/>
-          <w:szCs w:val="24"/>
-        </w:rPr>
-        <w:t xml:space="preserve">Digit(D, K), добавляющую к целому </w:t>
+      <w:proofErr w:type="spellStart"/>
+      <w:r>
+        <w:rPr>
+          <w:sz w:val="24"/>
+          <w:szCs w:val="24"/>
+        </w:rPr>
+        <w:t>Digit</w:t>
+      </w:r>
+      <w:proofErr w:type="spellEnd"/>
+      <w:r>
+        <w:rPr>
+          <w:sz w:val="24"/>
+          <w:szCs w:val="24"/>
+        </w:rPr>
+        <w:t xml:space="preserve">(D, K), добавляющую к целому </w:t>
       </w:r>
       <w:r>
         <w:rPr>
@@ -1486,16 +1215,428 @@
     </w:p>
     <w:p>
       <w:pPr>
-        <w:rPr>
-          <w:sz w:val="24"/>
-          <w:szCs w:val="24"/>
-        </w:rPr>
-      </w:pPr>
-    </w:p>
-    <w:p>
-      <w:pPr>
+        <w:pStyle w:val="a3"/>
+        <w:numPr>
+          <w:ilvl w:val="0"/>
+          <w:numId w:val="4"/>
+        </w:numPr>
+        <w:spacing w:line="240" w:lineRule="auto"/>
         <w:ind w:left="284" w:hanging="284"/>
         <w:rPr>
+          <w:sz w:val="24"/>
+          <w:szCs w:val="24"/>
+        </w:rPr>
+      </w:pPr>
+      <w:r>
+        <w:rPr>
+          <w:sz w:val="24"/>
+          <w:szCs w:val="24"/>
+        </w:rPr>
+        <w:t xml:space="preserve">Описать </w:t>
+      </w:r>
+      <w:r>
+        <w:rPr>
+          <w:sz w:val="24"/>
+          <w:szCs w:val="24"/>
+        </w:rPr>
+        <w:t>функцию</w:t>
+      </w:r>
+      <w:r>
+        <w:rPr>
+          <w:sz w:val="24"/>
+          <w:szCs w:val="24"/>
+        </w:rPr>
+        <w:t xml:space="preserve"> PowerA3(A), вычисляющую третью степень числа A. </w:t>
+      </w:r>
+    </w:p>
+    <w:p>
+      <w:pPr>
+        <w:pStyle w:val="a3"/>
+        <w:numPr>
+          <w:ilvl w:val="0"/>
+          <w:numId w:val="4"/>
+        </w:numPr>
+        <w:spacing w:line="240" w:lineRule="auto"/>
+        <w:ind w:left="284" w:hanging="284"/>
+        <w:rPr>
+          <w:sz w:val="24"/>
+          <w:szCs w:val="24"/>
+        </w:rPr>
+      </w:pPr>
+      <w:r>
+        <w:rPr>
+          <w:sz w:val="24"/>
+          <w:szCs w:val="24"/>
+        </w:rPr>
+        <w:t xml:space="preserve">Описать </w:t>
+      </w:r>
+      <w:r>
+        <w:rPr>
+          <w:sz w:val="24"/>
+          <w:szCs w:val="24"/>
+        </w:rPr>
+        <w:t>функцию</w:t>
+      </w:r>
+      <w:r>
+        <w:rPr>
+          <w:sz w:val="24"/>
+          <w:szCs w:val="24"/>
+        </w:rPr>
+        <w:t xml:space="preserve"> </w:t>
+      </w:r>
+      <w:proofErr w:type="spellStart"/>
+      <w:r>
+        <w:rPr>
+          <w:sz w:val="24"/>
+          <w:szCs w:val="24"/>
+        </w:rPr>
+        <w:t>Mean</w:t>
+      </w:r>
+      <w:proofErr w:type="spellEnd"/>
+      <w:r>
+        <w:rPr>
+          <w:sz w:val="24"/>
+          <w:szCs w:val="24"/>
+        </w:rPr>
+        <w:t>(X, Y), вычисляющую среднее арифметическое двух чисел X и Y</w:t>
+      </w:r>
+      <w:r>
+        <w:rPr>
+          <w:sz w:val="24"/>
+          <w:szCs w:val="24"/>
+        </w:rPr>
+        <w:t>.</w:t>
+      </w:r>
+      <w:r>
+        <w:rPr>
+          <w:sz w:val="24"/>
+          <w:szCs w:val="24"/>
+        </w:rPr>
+        <w:t xml:space="preserve"> </w:t>
+      </w:r>
+    </w:p>
+    <w:p>
+      <w:pPr>
+        <w:pStyle w:val="a3"/>
+        <w:numPr>
+          <w:ilvl w:val="0"/>
+          <w:numId w:val="4"/>
+        </w:numPr>
+        <w:spacing w:line="240" w:lineRule="auto"/>
+        <w:ind w:left="284" w:hanging="284"/>
+        <w:rPr>
+          <w:sz w:val="24"/>
+          <w:szCs w:val="24"/>
+        </w:rPr>
+      </w:pPr>
+      <w:r>
+        <w:rPr>
+          <w:sz w:val="24"/>
+          <w:szCs w:val="24"/>
+        </w:rPr>
+        <w:t xml:space="preserve">Описать </w:t>
+      </w:r>
+      <w:r>
+        <w:rPr>
+          <w:sz w:val="24"/>
+          <w:szCs w:val="24"/>
+        </w:rPr>
+        <w:t>функцию</w:t>
+      </w:r>
+      <w:r>
+        <w:rPr>
+          <w:sz w:val="24"/>
+          <w:szCs w:val="24"/>
+        </w:rPr>
+        <w:t xml:space="preserve"> </w:t>
+      </w:r>
+      <w:proofErr w:type="spellStart"/>
+      <w:r>
+        <w:rPr>
+          <w:sz w:val="24"/>
+          <w:szCs w:val="24"/>
+        </w:rPr>
+        <w:t>TrianglePS</w:t>
+      </w:r>
+      <w:proofErr w:type="spellEnd"/>
+      <w:r>
+        <w:rPr>
+          <w:sz w:val="24"/>
+          <w:szCs w:val="24"/>
+        </w:rPr>
+        <w:t>(a), вычисляющую по стороне a равностороннего треугольника его периметр</w:t>
+      </w:r>
+      <w:r>
+        <w:rPr>
+          <w:sz w:val="24"/>
+          <w:szCs w:val="24"/>
+        </w:rPr>
+        <w:t>.</w:t>
+      </w:r>
+      <w:r>
+        <w:rPr>
+          <w:sz w:val="24"/>
+          <w:szCs w:val="24"/>
+        </w:rPr>
+        <w:t xml:space="preserve"> </w:t>
+      </w:r>
+    </w:p>
+    <w:p>
+      <w:pPr>
+        <w:pStyle w:val="a3"/>
+        <w:numPr>
+          <w:ilvl w:val="0"/>
+          <w:numId w:val="4"/>
+        </w:numPr>
+        <w:spacing w:line="240" w:lineRule="auto"/>
+        <w:ind w:left="284" w:hanging="284"/>
+        <w:rPr>
+          <w:sz w:val="24"/>
+          <w:szCs w:val="24"/>
+        </w:rPr>
+      </w:pPr>
+      <w:r>
+        <w:rPr>
+          <w:sz w:val="24"/>
+          <w:szCs w:val="24"/>
+        </w:rPr>
+        <w:t xml:space="preserve">Описать </w:t>
+      </w:r>
+      <w:r>
+        <w:rPr>
+          <w:sz w:val="24"/>
+          <w:szCs w:val="24"/>
+        </w:rPr>
+        <w:t>функцию</w:t>
+      </w:r>
+      <w:r>
+        <w:rPr>
+          <w:sz w:val="24"/>
+          <w:szCs w:val="24"/>
+        </w:rPr>
+        <w:t xml:space="preserve"> </w:t>
+      </w:r>
+      <w:proofErr w:type="spellStart"/>
+      <w:r>
+        <w:rPr>
+          <w:sz w:val="24"/>
+          <w:szCs w:val="24"/>
+        </w:rPr>
+        <w:t>RectPS</w:t>
+      </w:r>
+      <w:proofErr w:type="spellEnd"/>
+      <w:r>
+        <w:rPr>
+          <w:sz w:val="24"/>
+          <w:szCs w:val="24"/>
+        </w:rPr>
+        <w:t>(</w:t>
+      </w:r>
+      <w:r>
+        <w:rPr>
+          <w:sz w:val="24"/>
+          <w:szCs w:val="24"/>
+          <w:lang w:val="en-US"/>
+        </w:rPr>
+        <w:t>a</w:t>
+      </w:r>
+      <w:r>
+        <w:rPr>
+          <w:sz w:val="24"/>
+          <w:szCs w:val="24"/>
+        </w:rPr>
+        <w:t xml:space="preserve">, </w:t>
+      </w:r>
+      <w:r>
+        <w:rPr>
+          <w:sz w:val="24"/>
+          <w:szCs w:val="24"/>
+          <w:lang w:val="en-US"/>
+        </w:rPr>
+        <w:t>b</w:t>
+      </w:r>
+      <w:r>
+        <w:rPr>
+          <w:sz w:val="24"/>
+          <w:szCs w:val="24"/>
+        </w:rPr>
+        <w:t>), вычисляющую площадь S прямоугольника со сторо</w:t>
+      </w:r>
+      <w:r>
+        <w:rPr>
+          <w:sz w:val="24"/>
+          <w:szCs w:val="24"/>
+        </w:rPr>
+        <w:t xml:space="preserve">нами </w:t>
+      </w:r>
+      <w:r>
+        <w:rPr>
+          <w:sz w:val="24"/>
+          <w:szCs w:val="24"/>
+          <w:lang w:val="en-US"/>
+        </w:rPr>
+        <w:t>a</w:t>
+      </w:r>
+      <w:r>
+        <w:rPr>
+          <w:sz w:val="24"/>
+          <w:szCs w:val="24"/>
+        </w:rPr>
+        <w:t xml:space="preserve">, </w:t>
+      </w:r>
+      <w:r>
+        <w:rPr>
+          <w:sz w:val="24"/>
+          <w:szCs w:val="24"/>
+          <w:lang w:val="en-US"/>
+        </w:rPr>
+        <w:t>b</w:t>
+      </w:r>
+      <w:r>
+        <w:rPr>
+          <w:sz w:val="24"/>
+          <w:szCs w:val="24"/>
+        </w:rPr>
+        <w:t>.</w:t>
+      </w:r>
+    </w:p>
+    <w:p>
+      <w:pPr>
+        <w:pStyle w:val="a3"/>
+        <w:numPr>
+          <w:ilvl w:val="0"/>
+          <w:numId w:val="4"/>
+        </w:numPr>
+        <w:spacing w:line="240" w:lineRule="auto"/>
+        <w:ind w:left="284" w:hanging="284"/>
+        <w:rPr>
+          <w:sz w:val="24"/>
+          <w:szCs w:val="24"/>
+        </w:rPr>
+      </w:pPr>
+      <w:r>
+        <w:rPr>
+          <w:sz w:val="24"/>
+          <w:szCs w:val="24"/>
+        </w:rPr>
+        <w:t>Опис</w:t>
+      </w:r>
+      <w:r>
+        <w:rPr>
+          <w:sz w:val="24"/>
+          <w:szCs w:val="24"/>
+        </w:rPr>
+        <w:t xml:space="preserve">ать функцию </w:t>
+      </w:r>
+      <w:proofErr w:type="spellStart"/>
+      <w:r>
+        <w:rPr>
+          <w:sz w:val="24"/>
+          <w:szCs w:val="24"/>
+        </w:rPr>
+        <w:t>DigitCountSum</w:t>
+      </w:r>
+      <w:proofErr w:type="spellEnd"/>
+      <w:r>
+        <w:rPr>
+          <w:sz w:val="24"/>
+          <w:szCs w:val="24"/>
+        </w:rPr>
+        <w:t>(K</w:t>
+      </w:r>
+      <w:r>
+        <w:rPr>
+          <w:sz w:val="24"/>
+          <w:szCs w:val="24"/>
+        </w:rPr>
+        <w:t>), находящую количество циф</w:t>
+      </w:r>
+      <w:r>
+        <w:rPr>
+          <w:sz w:val="24"/>
+          <w:szCs w:val="24"/>
+        </w:rPr>
+        <w:t>р целого положительного числа K.</w:t>
+      </w:r>
+    </w:p>
+    <w:p>
+      <w:pPr>
+        <w:pStyle w:val="a3"/>
+        <w:numPr>
+          <w:ilvl w:val="0"/>
+          <w:numId w:val="4"/>
+        </w:numPr>
+        <w:spacing w:line="240" w:lineRule="auto"/>
+        <w:ind w:left="284" w:hanging="284"/>
+        <w:rPr>
+          <w:sz w:val="24"/>
+          <w:szCs w:val="24"/>
+        </w:rPr>
+      </w:pPr>
+      <w:r>
+        <w:rPr>
+          <w:sz w:val="24"/>
+          <w:szCs w:val="24"/>
+        </w:rPr>
+        <w:t xml:space="preserve">Описать </w:t>
+      </w:r>
+      <w:r>
+        <w:rPr>
+          <w:sz w:val="24"/>
+          <w:szCs w:val="24"/>
+        </w:rPr>
+        <w:t>функцию</w:t>
+      </w:r>
+      <w:r>
+        <w:rPr>
+          <w:sz w:val="24"/>
+          <w:szCs w:val="24"/>
+        </w:rPr>
+        <w:t xml:space="preserve"> </w:t>
+      </w:r>
+      <w:proofErr w:type="spellStart"/>
+      <w:r>
+        <w:rPr>
+          <w:sz w:val="24"/>
+          <w:szCs w:val="24"/>
+        </w:rPr>
+        <w:t>RDigit</w:t>
+      </w:r>
+      <w:proofErr w:type="spellEnd"/>
+      <w:r>
+        <w:rPr>
+          <w:sz w:val="24"/>
+          <w:szCs w:val="24"/>
+        </w:rPr>
+        <w:t>(D,K), добавляющую к целому положит</w:t>
+      </w:r>
+      <w:r>
+        <w:rPr>
+          <w:sz w:val="24"/>
+          <w:szCs w:val="24"/>
+        </w:rPr>
+        <w:t>ельному числу K справа цифру D</w:t>
+      </w:r>
+      <w:r>
+        <w:rPr>
+          <w:sz w:val="24"/>
+          <w:szCs w:val="24"/>
+        </w:rPr>
+        <w:t xml:space="preserve">. </w:t>
+      </w:r>
+    </w:p>
+    <w:p>
+      <w:pPr>
+        <w:rPr>
+          <w:sz w:val="24"/>
+          <w:szCs w:val="24"/>
+        </w:rPr>
+      </w:pPr>
+    </w:p>
+    <w:p>
+      <w:pPr>
+        <w:ind w:left="284" w:hanging="284"/>
+        <w:rPr>
           <w:b/>
           <w:sz w:val="24"/>
           <w:szCs w:val="24"/>
@@ -1515,10 +1656,17 @@
           <w:sz w:val="24"/>
           <w:szCs w:val="24"/>
         </w:rPr>
-        <w:t xml:space="preserve">4 </w:t>
-      </w:r>
-      <w:bookmarkStart w:id="1" w:name="_GoBack"/>
-      <w:bookmarkEnd w:id="1"/>
+        <w:t>4</w:t>
+      </w:r>
+      <w:proofErr w:type="gramStart"/>
+      <w:r>
+        <w:rPr>
+          <w:b/>
+          <w:sz w:val="24"/>
+          <w:szCs w:val="24"/>
+        </w:rPr>
+        <w:t xml:space="preserve"> </w:t>
+      </w:r>
       <w:r>
         <w:rPr>
           <w:rFonts w:ascii="Times New Roman CYR" w:eastAsia="Times New Roman" w:hAnsi="Times New Roman CYR" w:cs="Times New Roman CYR"/>
@@ -1529,7 +1677,20 @@
           <w:szCs w:val="24"/>
           <w:lang w:eastAsia="ru-RU"/>
         </w:rPr>
-        <w:t>Решить задачу своего варианта.</w:t>
+        <w:t>Р</w:t>
+      </w:r>
+      <w:proofErr w:type="gramEnd"/>
+      <w:r>
+        <w:rPr>
+          <w:rFonts w:ascii="Times New Roman CYR" w:eastAsia="Times New Roman" w:hAnsi="Times New Roman CYR" w:cs="Times New Roman CYR"/>
+          <w:b/>
+          <w:bCs/>
+          <w:kern w:val="0"/>
+          <w:sz w:val="24"/>
+          <w:szCs w:val="24"/>
+          <w:lang w:eastAsia="ru-RU"/>
+        </w:rPr>
+        <w:t>ешить задачу своего варианта.</w:t>
       </w:r>
     </w:p>
     <w:p>
@@ -1565,51 +1726,65 @@
           <w:sz w:val="24"/>
           <w:szCs w:val="24"/>
         </w:rPr>
-        <w:t xml:space="preserve"> Sign(X), </w:t>
-      </w:r>
-      <w:r>
-        <w:rPr>
-          <w:sz w:val="24"/>
-          <w:szCs w:val="24"/>
-        </w:rPr>
-        <w:t xml:space="preserve">заменяющий число </w:t>
-      </w:r>
-      <w:r>
-        <w:rPr>
-          <w:sz w:val="24"/>
-          <w:szCs w:val="24"/>
-        </w:rPr>
-        <w:t xml:space="preserve"> X</w:t>
-      </w:r>
-      <w:r>
-        <w:rPr>
-          <w:sz w:val="24"/>
-          <w:szCs w:val="24"/>
-        </w:rPr>
-        <w:t xml:space="preserve"> на</w:t>
-      </w:r>
-      <w:proofErr w:type="gramStart"/>
-      <w:r>
-        <w:rPr>
-          <w:sz w:val="24"/>
-          <w:szCs w:val="24"/>
-        </w:rPr>
         <w:t xml:space="preserve"> </w:t>
       </w:r>
-      <w:r>
-        <w:rPr>
-          <w:sz w:val="24"/>
-          <w:szCs w:val="24"/>
-        </w:rPr>
-        <w:t>:</w:t>
-      </w:r>
-      <w:proofErr w:type="gramEnd"/>
-      <w:r>
-        <w:rPr>
-          <w:sz w:val="24"/>
-          <w:szCs w:val="24"/>
-        </w:rPr>
-        <w:t xml:space="preserve">  -1, если X &lt; 0; 0, если X = 0; 1, если X &gt; 0. </w:t>
+      <w:proofErr w:type="spellStart"/>
+      <w:r>
+        <w:rPr>
+          <w:sz w:val="24"/>
+          <w:szCs w:val="24"/>
+        </w:rPr>
+        <w:t>SumRange</w:t>
+      </w:r>
+      <w:proofErr w:type="spellEnd"/>
+      <w:r>
+        <w:rPr>
+          <w:sz w:val="24"/>
+          <w:szCs w:val="24"/>
+        </w:rPr>
+        <w:t>(A, B), находящ</w:t>
+      </w:r>
+      <w:r>
+        <w:rPr>
+          <w:sz w:val="24"/>
+          <w:szCs w:val="24"/>
+        </w:rPr>
+        <w:t>ий</w:t>
+      </w:r>
+      <w:r>
+        <w:rPr>
+          <w:sz w:val="24"/>
+          <w:szCs w:val="24"/>
+        </w:rPr>
+        <w:t xml:space="preserve"> сумму</w:t>
+      </w:r>
+      <w:r>
+        <w:rPr>
+          <w:sz w:val="24"/>
+          <w:szCs w:val="24"/>
+        </w:rPr>
+        <w:t xml:space="preserve"> и произведение</w:t>
+      </w:r>
+      <w:r>
+        <w:rPr>
+          <w:sz w:val="24"/>
+          <w:szCs w:val="24"/>
+        </w:rPr>
+        <w:t xml:space="preserve"> всех целых чисел от A до B включительно (A и B — целые). Если A &gt; B, то </w:t>
+      </w:r>
+      <w:r>
+        <w:rPr>
+          <w:sz w:val="24"/>
+          <w:szCs w:val="24"/>
+        </w:rPr>
+        <w:t>результатами станут нули</w:t>
+      </w:r>
+      <w:r>
+        <w:rPr>
+          <w:sz w:val="24"/>
+          <w:szCs w:val="24"/>
+        </w:rPr>
+        <w:t xml:space="preserve">. </w:t>
       </w:r>
     </w:p>
     <w:p>
@@ -1647,57 +1822,67 @@
         </w:rPr>
         <w:t xml:space="preserve"> </w:t>
       </w:r>
-      <w:r>
-        <w:rPr>
-          <w:sz w:val="24"/>
-          <w:szCs w:val="24"/>
-          <w:lang w:val="en-US"/>
-        </w:rPr>
-        <w:t>MinMax</w:t>
-      </w:r>
-      <w:r>
-        <w:rPr>
-          <w:sz w:val="24"/>
-          <w:szCs w:val="24"/>
-        </w:rPr>
-        <w:t>(A, B</w:t>
-      </w:r>
-      <w:r>
-        <w:rPr>
-          <w:sz w:val="24"/>
-          <w:szCs w:val="24"/>
-        </w:rPr>
-        <w:t xml:space="preserve">), </w:t>
-      </w:r>
-      <w:r>
-        <w:rPr>
-          <w:sz w:val="24"/>
-          <w:szCs w:val="24"/>
-        </w:rPr>
-        <w:t>который переприсваивает в</w:t>
-      </w:r>
-      <w:proofErr w:type="gramStart"/>
-      <w:r>
-        <w:rPr>
-          <w:sz w:val="24"/>
-          <w:szCs w:val="24"/>
-        </w:rPr>
-        <w:t xml:space="preserve"> А</w:t>
-      </w:r>
-      <w:proofErr w:type="gramEnd"/>
-      <w:r>
-        <w:rPr>
-          <w:sz w:val="24"/>
-          <w:szCs w:val="24"/>
-        </w:rPr>
-        <w:t xml:space="preserve"> меньшее из 2х чисел, а в В - большее</w:t>
-      </w:r>
-      <w:r>
-        <w:rPr>
-          <w:sz w:val="24"/>
-          <w:szCs w:val="24"/>
-        </w:rPr>
-        <w:t xml:space="preserve">. </w:t>
+      <w:proofErr w:type="spellStart"/>
+      <w:r>
+        <w:rPr>
+          <w:sz w:val="24"/>
+          <w:szCs w:val="24"/>
+        </w:rPr>
+        <w:t>Calc</w:t>
+      </w:r>
+      <w:proofErr w:type="spellEnd"/>
+      <w:r>
+        <w:rPr>
+          <w:sz w:val="24"/>
+          <w:szCs w:val="24"/>
+        </w:rPr>
+        <w:t xml:space="preserve">(A, B, </w:t>
+      </w:r>
+      <w:proofErr w:type="spellStart"/>
+      <w:r>
+        <w:rPr>
+          <w:sz w:val="24"/>
+          <w:szCs w:val="24"/>
+        </w:rPr>
+        <w:t>Op</w:t>
+      </w:r>
+      <w:proofErr w:type="spellEnd"/>
+      <w:r>
+        <w:rPr>
+          <w:sz w:val="24"/>
+          <w:szCs w:val="24"/>
+        </w:rPr>
+        <w:t>), выполняющ</w:t>
+      </w:r>
+      <w:r>
+        <w:rPr>
+          <w:sz w:val="24"/>
+          <w:szCs w:val="24"/>
+        </w:rPr>
+        <w:t>ий</w:t>
+      </w:r>
+      <w:r>
+        <w:rPr>
+          <w:sz w:val="24"/>
+          <w:szCs w:val="24"/>
+        </w:rPr>
+        <w:t xml:space="preserve"> над ненулевыми вещественными числами A и B одну из арифметических операций и возвращающую ее результат. Вид операции определяется целым параметром </w:t>
+      </w:r>
+      <w:proofErr w:type="spellStart"/>
+      <w:r>
+        <w:rPr>
+          <w:sz w:val="24"/>
+          <w:szCs w:val="24"/>
+        </w:rPr>
+        <w:t>Op</w:t>
+      </w:r>
+      <w:proofErr w:type="spellEnd"/>
+      <w:r>
+        <w:rPr>
+          <w:sz w:val="24"/>
+          <w:szCs w:val="24"/>
+        </w:rPr>
+        <w:t xml:space="preserve">: 1 — вычитание, 2 — умножение, 3 — деление, остальные значения — сложение. </w:t>
       </w:r>
     </w:p>
     <w:p>
@@ -1733,7 +1918,23 @@
           <w:sz w:val="24"/>
           <w:szCs w:val="24"/>
         </w:rPr>
-        <w:t xml:space="preserve"> CircleS(R), находящ</w:t>
+        <w:t xml:space="preserve"> </w:t>
+      </w:r>
+      <w:proofErr w:type="spellStart"/>
+      <w:r>
+        <w:rPr>
+          <w:sz w:val="24"/>
+          <w:szCs w:val="24"/>
+        </w:rPr>
+        <w:t>Quarter</w:t>
+      </w:r>
+      <w:proofErr w:type="spellEnd"/>
+      <w:r>
+        <w:rPr>
+          <w:sz w:val="24"/>
+          <w:szCs w:val="24"/>
+        </w:rPr>
+        <w:t>(x, y), определяющ</w:t>
       </w:r>
       <w:r>
         <w:rPr>
@@ -1747,37 +1948,14 @@
           <w:sz w:val="24"/>
           <w:szCs w:val="24"/>
         </w:rPr>
-        <w:t xml:space="preserve"> </w:t>
-      </w:r>
-      <w:r>
-        <w:rPr>
-          <w:sz w:val="24"/>
-          <w:szCs w:val="24"/>
-        </w:rPr>
-        <w:t xml:space="preserve">периметр и </w:t>
-      </w:r>
-      <w:r>
-        <w:rPr>
-          <w:sz w:val="24"/>
-          <w:szCs w:val="24"/>
-        </w:rPr>
-        <w:t xml:space="preserve">площадь круга радиуса R (R — </w:t>
-      </w:r>
-      <w:proofErr w:type="gramStart"/>
-      <w:r>
-        <w:rPr>
-          <w:sz w:val="24"/>
-          <w:szCs w:val="24"/>
-        </w:rPr>
-        <w:t>вещественное</w:t>
-      </w:r>
-      <w:proofErr w:type="gramEnd"/>
-      <w:r>
-        <w:rPr>
-          <w:sz w:val="24"/>
-          <w:szCs w:val="24"/>
-        </w:rPr>
-        <w:t xml:space="preserve">). </w:t>
+        <w:t xml:space="preserve"> номер координатной четверти, в которой находится точка с ненулевыми вещественными координатами (x, y). </w:t>
+      </w:r>
+      <w:r>
+        <w:rPr>
+          <w:sz w:val="24"/>
+          <w:szCs w:val="24"/>
+        </w:rPr>
+        <w:t>Учесть попадание на оси и в начало координат.</w:t>
       </w:r>
     </w:p>
     <w:p>
@@ -1813,7 +1991,23 @@
           <w:sz w:val="24"/>
           <w:szCs w:val="24"/>
         </w:rPr>
-        <w:t xml:space="preserve"> TriangleP(a, h), находящ</w:t>
+        <w:t xml:space="preserve"> </w:t>
+      </w:r>
+      <w:proofErr w:type="spellStart"/>
+      <w:r>
+        <w:rPr>
+          <w:sz w:val="24"/>
+          <w:szCs w:val="24"/>
+        </w:rPr>
+        <w:t>DigitCount</w:t>
+      </w:r>
+      <w:proofErr w:type="spellEnd"/>
+      <w:r>
+        <w:rPr>
+          <w:sz w:val="24"/>
+          <w:szCs w:val="24"/>
+        </w:rPr>
+        <w:t>(K), находящ</w:t>
       </w:r>
       <w:r>
         <w:rPr>
@@ -1827,37 +2021,7 @@
           <w:sz w:val="24"/>
           <w:szCs w:val="24"/>
         </w:rPr>
-        <w:t xml:space="preserve"> периметр</w:t>
-      </w:r>
-      <w:r>
-        <w:rPr>
-          <w:sz w:val="24"/>
-          <w:szCs w:val="24"/>
-        </w:rPr>
-        <w:t xml:space="preserve"> и площадь</w:t>
-      </w:r>
-      <w:r>
-        <w:rPr>
-          <w:sz w:val="24"/>
-          <w:szCs w:val="24"/>
-        </w:rPr>
-        <w:t xml:space="preserve"> равнобедренного треугольника по его основанию a и высоте h, проведенной к основанию (a и h — </w:t>
-      </w:r>
-      <w:proofErr w:type="gramStart"/>
-      <w:r>
-        <w:rPr>
-          <w:sz w:val="24"/>
-          <w:szCs w:val="24"/>
-        </w:rPr>
-        <w:t>вещественные</w:t>
-      </w:r>
-      <w:proofErr w:type="gramEnd"/>
-      <w:r>
-        <w:rPr>
-          <w:sz w:val="24"/>
-          <w:szCs w:val="24"/>
-        </w:rPr>
-        <w:t xml:space="preserve">). </w:t>
+        <w:t xml:space="preserve"> количество цифр целого положительного числа K. </w:t>
       </w:r>
     </w:p>
     <w:p>
@@ -1893,243 +2057,23 @@
           <w:sz w:val="24"/>
           <w:szCs w:val="24"/>
         </w:rPr>
-        <w:t xml:space="preserve"> SumRange(A, B), находящ</w:t>
-      </w:r>
-      <w:r>
-        <w:rPr>
-          <w:sz w:val="24"/>
-          <w:szCs w:val="24"/>
-        </w:rPr>
-        <w:t>ий</w:t>
-      </w:r>
-      <w:r>
-        <w:rPr>
-          <w:sz w:val="24"/>
-          <w:szCs w:val="24"/>
-        </w:rPr>
-        <w:t xml:space="preserve"> сумму</w:t>
-      </w:r>
-      <w:r>
-        <w:rPr>
-          <w:sz w:val="24"/>
-          <w:szCs w:val="24"/>
-        </w:rPr>
-        <w:t xml:space="preserve"> и произведение</w:t>
-      </w:r>
-      <w:r>
-        <w:rPr>
-          <w:sz w:val="24"/>
-          <w:szCs w:val="24"/>
-        </w:rPr>
-        <w:t xml:space="preserve"> всех целых чисел от A до B включительно (A и B — целые). Если A &gt; B, то </w:t>
-      </w:r>
-      <w:r>
-        <w:rPr>
-          <w:sz w:val="24"/>
-          <w:szCs w:val="24"/>
-        </w:rPr>
-        <w:t>результатами станут нули</w:t>
-      </w:r>
-      <w:r>
-        <w:rPr>
-          <w:sz w:val="24"/>
-          <w:szCs w:val="24"/>
-        </w:rPr>
-        <w:t xml:space="preserve">. </w:t>
-      </w:r>
-    </w:p>
-    <w:p>
-      <w:pPr>
-        <w:pStyle w:val="a3"/>
-        <w:numPr>
-          <w:ilvl w:val="0"/>
-          <w:numId w:val="6"/>
-        </w:numPr>
-        <w:spacing w:line="240" w:lineRule="auto"/>
-        <w:ind w:left="284" w:hanging="284"/>
-        <w:rPr>
-          <w:sz w:val="24"/>
-          <w:szCs w:val="24"/>
-        </w:rPr>
-      </w:pPr>
-      <w:r>
-        <w:rPr>
-          <w:sz w:val="24"/>
-          <w:szCs w:val="24"/>
-        </w:rPr>
-        <w:t xml:space="preserve">Описать </w:t>
-      </w:r>
-      <w:r>
-        <w:rPr>
-          <w:sz w:val="24"/>
-          <w:szCs w:val="24"/>
-        </w:rPr>
-        <w:t>метод</w:t>
-      </w:r>
-      <w:r>
-        <w:rPr>
-          <w:sz w:val="24"/>
-          <w:szCs w:val="24"/>
-        </w:rPr>
-        <w:t xml:space="preserve"> Calc(A, B, Op), выполняющ</w:t>
-      </w:r>
-      <w:r>
-        <w:rPr>
-          <w:sz w:val="24"/>
-          <w:szCs w:val="24"/>
-        </w:rPr>
-        <w:t>ий</w:t>
-      </w:r>
-      <w:r>
-        <w:rPr>
-          <w:sz w:val="24"/>
-          <w:szCs w:val="24"/>
-        </w:rPr>
-        <w:t xml:space="preserve"> над ненулевыми вещественными числами A и B одну из арифметических операций и возвращающую ее результат. Вид операции определяется целым параметром Op: 1 — вычитание, 2 — умножение, 3 — деление, остальные значения — сложение. </w:t>
-      </w:r>
-    </w:p>
-    <w:p>
-      <w:pPr>
-        <w:pStyle w:val="a3"/>
-        <w:numPr>
-          <w:ilvl w:val="0"/>
-          <w:numId w:val="6"/>
-        </w:numPr>
-        <w:spacing w:line="240" w:lineRule="auto"/>
-        <w:ind w:left="284" w:hanging="284"/>
-        <w:rPr>
-          <w:sz w:val="24"/>
-          <w:szCs w:val="24"/>
-        </w:rPr>
-      </w:pPr>
-      <w:r>
-        <w:rPr>
-          <w:sz w:val="24"/>
-          <w:szCs w:val="24"/>
-        </w:rPr>
-        <w:t xml:space="preserve">Описать </w:t>
-      </w:r>
-      <w:r>
-        <w:rPr>
-          <w:sz w:val="24"/>
-          <w:szCs w:val="24"/>
-        </w:rPr>
-        <w:t>метод</w:t>
-      </w:r>
-      <w:r>
-        <w:rPr>
-          <w:sz w:val="24"/>
-          <w:szCs w:val="24"/>
-        </w:rPr>
-        <w:t xml:space="preserve"> Quarter(x, y), определяющ</w:t>
-      </w:r>
-      <w:r>
-        <w:rPr>
-          <w:sz w:val="24"/>
-          <w:szCs w:val="24"/>
-        </w:rPr>
-        <w:t>ий</w:t>
-      </w:r>
-      <w:r>
-        <w:rPr>
-          <w:sz w:val="24"/>
-          <w:szCs w:val="24"/>
-        </w:rPr>
-        <w:t xml:space="preserve"> номер координатной четверти, в которой находится точка с ненулевыми вещественными координатами (x, y). </w:t>
-      </w:r>
-      <w:r>
-        <w:rPr>
-          <w:sz w:val="24"/>
-          <w:szCs w:val="24"/>
-        </w:rPr>
-        <w:t>Учесть попадание на оси и в начало координат.</w:t>
-      </w:r>
-    </w:p>
-    <w:p>
-      <w:pPr>
-        <w:pStyle w:val="a3"/>
-        <w:numPr>
-          <w:ilvl w:val="0"/>
-          <w:numId w:val="6"/>
-        </w:numPr>
-        <w:spacing w:line="240" w:lineRule="auto"/>
-        <w:ind w:left="284" w:hanging="284"/>
-        <w:rPr>
-          <w:sz w:val="24"/>
-          <w:szCs w:val="24"/>
-        </w:rPr>
-      </w:pPr>
-      <w:r>
-        <w:rPr>
-          <w:sz w:val="24"/>
-          <w:szCs w:val="24"/>
-        </w:rPr>
-        <w:lastRenderedPageBreak/>
-        <w:t xml:space="preserve">Описать </w:t>
-      </w:r>
-      <w:r>
-        <w:rPr>
-          <w:sz w:val="24"/>
-          <w:szCs w:val="24"/>
-        </w:rPr>
-        <w:t>метод</w:t>
-      </w:r>
-      <w:r>
-        <w:rPr>
-          <w:sz w:val="24"/>
-          <w:szCs w:val="24"/>
-        </w:rPr>
-        <w:t xml:space="preserve"> DigitCount(K), находящ</w:t>
-      </w:r>
-      <w:r>
-        <w:rPr>
-          <w:sz w:val="24"/>
-          <w:szCs w:val="24"/>
-        </w:rPr>
-        <w:t>ий</w:t>
-      </w:r>
-      <w:r>
-        <w:rPr>
-          <w:sz w:val="24"/>
-          <w:szCs w:val="24"/>
-        </w:rPr>
-        <w:t xml:space="preserve"> количество цифр целого положительного числа K. </w:t>
-      </w:r>
-    </w:p>
-    <w:p>
-      <w:pPr>
-        <w:pStyle w:val="a3"/>
-        <w:numPr>
-          <w:ilvl w:val="0"/>
-          <w:numId w:val="6"/>
-        </w:numPr>
-        <w:spacing w:line="240" w:lineRule="auto"/>
-        <w:ind w:left="284" w:hanging="284"/>
-        <w:rPr>
-          <w:sz w:val="24"/>
-          <w:szCs w:val="24"/>
-        </w:rPr>
-      </w:pPr>
-      <w:r>
-        <w:rPr>
-          <w:sz w:val="24"/>
-          <w:szCs w:val="24"/>
-        </w:rPr>
-        <w:t xml:space="preserve">Описать </w:t>
-      </w:r>
-      <w:r>
-        <w:rPr>
-          <w:sz w:val="24"/>
-          <w:szCs w:val="24"/>
-        </w:rPr>
-        <w:t>метод</w:t>
-      </w:r>
-      <w:r>
-        <w:rPr>
-          <w:sz w:val="24"/>
-          <w:szCs w:val="24"/>
-        </w:rPr>
-        <w:t xml:space="preserve"> Fib(N) целого типа, вычисляющ</w:t>
+        <w:t xml:space="preserve"> </w:t>
+      </w:r>
+      <w:proofErr w:type="spellStart"/>
+      <w:r>
+        <w:rPr>
+          <w:sz w:val="24"/>
+          <w:szCs w:val="24"/>
+        </w:rPr>
+        <w:t>Fib</w:t>
+      </w:r>
+      <w:proofErr w:type="spellEnd"/>
+      <w:r>
+        <w:rPr>
+          <w:sz w:val="24"/>
+          <w:szCs w:val="24"/>
+        </w:rPr>
+        <w:t>(N) целого типа, вычисляющ</w:t>
       </w:r>
       <w:r>
         <w:rPr>
@@ -2182,7 +2126,23 @@
           <w:sz w:val="24"/>
           <w:szCs w:val="24"/>
         </w:rPr>
-        <w:t xml:space="preserve"> Roots(A, B, C), находящ</w:t>
+        <w:t xml:space="preserve"> </w:t>
+      </w:r>
+      <w:proofErr w:type="spellStart"/>
+      <w:r>
+        <w:rPr>
+          <w:sz w:val="24"/>
+          <w:szCs w:val="24"/>
+        </w:rPr>
+        <w:t>Roots</w:t>
+      </w:r>
+      <w:proofErr w:type="spellEnd"/>
+      <w:r>
+        <w:rPr>
+          <w:sz w:val="24"/>
+          <w:szCs w:val="24"/>
+        </w:rPr>
+        <w:t>(A, B, C), находящ</w:t>
       </w:r>
       <w:r>
         <w:rPr>
@@ -2266,6 +2226,7 @@
           <w:sz w:val="24"/>
           <w:szCs w:val="24"/>
         </w:rPr>
+        <w:lastRenderedPageBreak/>
         <w:t xml:space="preserve">Описать метод </w:t>
       </w:r>
       <w:r>
@@ -2330,6 +2291,7 @@
         </w:rPr>
         <w:t xml:space="preserve">Описать метод </w:t>
       </w:r>
+      <w:proofErr w:type="spellStart"/>
       <w:r>
         <w:rPr>
           <w:sz w:val="24"/>
@@ -2338,6 +2300,7 @@
         </w:rPr>
         <w:t>Sn</w:t>
       </w:r>
+      <w:proofErr w:type="spellEnd"/>
       <w:r>
         <w:rPr>
           <w:sz w:val="24"/>
@@ -2482,6 +2445,7 @@
         </w:rPr>
         <w:t xml:space="preserve">Описать метод </w:t>
       </w:r>
+      <w:proofErr w:type="spellStart"/>
       <w:r>
         <w:rPr>
           <w:sz w:val="24"/>
@@ -2490,6 +2454,7 @@
         </w:rPr>
         <w:t>Sn</w:t>
       </w:r>
+      <w:proofErr w:type="spellEnd"/>
       <w:r>
         <w:rPr>
           <w:sz w:val="24"/>
@@ -2692,79 +2657,516 @@
           <w:ilvl w:val="0"/>
           <w:numId w:val="6"/>
         </w:numPr>
+        <w:spacing w:line="240" w:lineRule="auto"/>
+        <w:ind w:left="284" w:hanging="284"/>
+        <w:rPr>
+          <w:sz w:val="24"/>
+          <w:szCs w:val="24"/>
+        </w:rPr>
+      </w:pPr>
+      <w:r>
+        <w:rPr>
+          <w:sz w:val="24"/>
+          <w:szCs w:val="24"/>
+        </w:rPr>
+        <w:t xml:space="preserve">Описать </w:t>
+      </w:r>
+      <w:r>
+        <w:rPr>
+          <w:sz w:val="24"/>
+          <w:szCs w:val="24"/>
+        </w:rPr>
+        <w:t>метод</w:t>
+      </w:r>
+      <w:r>
+        <w:rPr>
+          <w:sz w:val="24"/>
+          <w:szCs w:val="24"/>
+        </w:rPr>
+        <w:t xml:space="preserve"> </w:t>
+      </w:r>
+      <w:proofErr w:type="spellStart"/>
+      <w:r>
+        <w:rPr>
+          <w:sz w:val="24"/>
+          <w:szCs w:val="24"/>
+        </w:rPr>
+        <w:t>Sum</w:t>
+      </w:r>
+      <w:proofErr w:type="spellEnd"/>
+      <w:r>
+        <w:rPr>
+          <w:sz w:val="24"/>
+          <w:szCs w:val="24"/>
+        </w:rPr>
+        <w:t xml:space="preserve"> (A, B), находящ</w:t>
+      </w:r>
+      <w:r>
+        <w:rPr>
+          <w:sz w:val="24"/>
+          <w:szCs w:val="24"/>
+        </w:rPr>
+        <w:t>ий</w:t>
+      </w:r>
+      <w:r>
+        <w:rPr>
+          <w:sz w:val="24"/>
+          <w:szCs w:val="24"/>
+        </w:rPr>
+        <w:t xml:space="preserve"> сумму всех </w:t>
+      </w:r>
+      <w:r>
+        <w:rPr>
+          <w:sz w:val="24"/>
+          <w:szCs w:val="24"/>
+        </w:rPr>
+        <w:t xml:space="preserve">четных </w:t>
+      </w:r>
+      <w:r>
+        <w:rPr>
+          <w:sz w:val="24"/>
+          <w:szCs w:val="24"/>
+        </w:rPr>
+        <w:t xml:space="preserve">целых чисел от A до B включительно (A </w:t>
+      </w:r>
+      <w:r>
+        <w:rPr>
+          <w:sz w:val="24"/>
+          <w:szCs w:val="24"/>
+        </w:rPr>
+        <w:t>&lt;</w:t>
+      </w:r>
+      <w:r>
+        <w:rPr>
+          <w:sz w:val="24"/>
+          <w:szCs w:val="24"/>
+        </w:rPr>
+        <w:t xml:space="preserve"> B — целые). </w:t>
+      </w:r>
+    </w:p>
+    <w:p>
+      <w:pPr>
+        <w:pStyle w:val="a3"/>
+        <w:numPr>
+          <w:ilvl w:val="0"/>
+          <w:numId w:val="6"/>
+        </w:numPr>
+        <w:spacing w:line="240" w:lineRule="auto"/>
+        <w:ind w:left="284" w:hanging="284"/>
+        <w:rPr>
+          <w:sz w:val="24"/>
+          <w:szCs w:val="24"/>
+        </w:rPr>
+      </w:pPr>
+      <w:r>
+        <w:rPr>
+          <w:sz w:val="24"/>
+          <w:szCs w:val="24"/>
+        </w:rPr>
+        <w:t xml:space="preserve">Описать </w:t>
+      </w:r>
+      <w:r>
+        <w:rPr>
+          <w:sz w:val="24"/>
+          <w:szCs w:val="24"/>
+        </w:rPr>
+        <w:t>метод</w:t>
+      </w:r>
+      <w:r>
+        <w:rPr>
+          <w:sz w:val="24"/>
+          <w:szCs w:val="24"/>
+        </w:rPr>
+        <w:t xml:space="preserve"> </w:t>
+      </w:r>
+      <w:proofErr w:type="spellStart"/>
+      <w:r>
+        <w:rPr>
+          <w:sz w:val="24"/>
+          <w:szCs w:val="24"/>
+        </w:rPr>
+        <w:t>Sign</w:t>
+      </w:r>
+      <w:proofErr w:type="spellEnd"/>
+      <w:r>
+        <w:rPr>
+          <w:sz w:val="24"/>
+          <w:szCs w:val="24"/>
+        </w:rPr>
+        <w:t xml:space="preserve">(X), </w:t>
+      </w:r>
+      <w:r>
+        <w:rPr>
+          <w:sz w:val="24"/>
+          <w:szCs w:val="24"/>
+        </w:rPr>
+        <w:t xml:space="preserve">заменяющий число </w:t>
+      </w:r>
+      <w:r>
+        <w:rPr>
+          <w:sz w:val="24"/>
+          <w:szCs w:val="24"/>
+        </w:rPr>
+        <w:t xml:space="preserve"> X</w:t>
+      </w:r>
+      <w:r>
+        <w:rPr>
+          <w:sz w:val="24"/>
+          <w:szCs w:val="24"/>
+        </w:rPr>
+        <w:t xml:space="preserve"> на</w:t>
+      </w:r>
+      <w:proofErr w:type="gramStart"/>
+      <w:r>
+        <w:rPr>
+          <w:sz w:val="24"/>
+          <w:szCs w:val="24"/>
+        </w:rPr>
+        <w:t xml:space="preserve"> </w:t>
+      </w:r>
+      <w:r>
+        <w:rPr>
+          <w:sz w:val="24"/>
+          <w:szCs w:val="24"/>
+        </w:rPr>
+        <w:t>:</w:t>
+      </w:r>
+      <w:proofErr w:type="gramEnd"/>
+      <w:r>
+        <w:rPr>
+          <w:sz w:val="24"/>
+          <w:szCs w:val="24"/>
+        </w:rPr>
+        <w:t xml:space="preserve">  -1, если X &lt; 0; 0, если X = 0; 1, если X &gt; 0. </w:t>
+      </w:r>
+    </w:p>
+    <w:p>
+      <w:pPr>
+        <w:pStyle w:val="a3"/>
+        <w:numPr>
+          <w:ilvl w:val="0"/>
+          <w:numId w:val="6"/>
+        </w:numPr>
+        <w:spacing w:line="240" w:lineRule="auto"/>
+        <w:ind w:left="284" w:hanging="284"/>
+        <w:rPr>
+          <w:sz w:val="24"/>
+          <w:szCs w:val="24"/>
+        </w:rPr>
+      </w:pPr>
+      <w:r>
+        <w:rPr>
+          <w:sz w:val="24"/>
+          <w:szCs w:val="24"/>
+        </w:rPr>
+        <w:t xml:space="preserve">Описать </w:t>
+      </w:r>
+      <w:r>
+        <w:rPr>
+          <w:sz w:val="24"/>
+          <w:szCs w:val="24"/>
+        </w:rPr>
+        <w:t>метод</w:t>
+      </w:r>
+      <w:r>
+        <w:rPr>
+          <w:sz w:val="24"/>
+          <w:szCs w:val="24"/>
+        </w:rPr>
+        <w:t xml:space="preserve"> </w:t>
+      </w:r>
+      <w:proofErr w:type="spellStart"/>
+      <w:r>
+        <w:rPr>
+          <w:sz w:val="24"/>
+          <w:szCs w:val="24"/>
+          <w:lang w:val="en-US"/>
+        </w:rPr>
+        <w:t>MinMax</w:t>
+      </w:r>
+      <w:proofErr w:type="spellEnd"/>
+      <w:r>
+        <w:rPr>
+          <w:sz w:val="24"/>
+          <w:szCs w:val="24"/>
+        </w:rPr>
+        <w:t>(A, B</w:t>
+      </w:r>
+      <w:r>
+        <w:rPr>
+          <w:sz w:val="24"/>
+          <w:szCs w:val="24"/>
+        </w:rPr>
+        <w:t xml:space="preserve">), </w:t>
+      </w:r>
+      <w:r>
+        <w:rPr>
+          <w:sz w:val="24"/>
+          <w:szCs w:val="24"/>
+        </w:rPr>
+        <w:t xml:space="preserve">который </w:t>
+      </w:r>
+      <w:proofErr w:type="spellStart"/>
+      <w:r>
+        <w:rPr>
+          <w:sz w:val="24"/>
+          <w:szCs w:val="24"/>
+        </w:rPr>
+        <w:t>переприсваивает</w:t>
+      </w:r>
+      <w:proofErr w:type="spellEnd"/>
+      <w:r>
+        <w:rPr>
+          <w:sz w:val="24"/>
+          <w:szCs w:val="24"/>
+        </w:rPr>
+        <w:t xml:space="preserve"> в</w:t>
+      </w:r>
+      <w:proofErr w:type="gramStart"/>
+      <w:r>
+        <w:rPr>
+          <w:sz w:val="24"/>
+          <w:szCs w:val="24"/>
+        </w:rPr>
+        <w:t xml:space="preserve"> А</w:t>
+      </w:r>
+      <w:proofErr w:type="gramEnd"/>
+      <w:r>
+        <w:rPr>
+          <w:sz w:val="24"/>
+          <w:szCs w:val="24"/>
+        </w:rPr>
+        <w:t xml:space="preserve"> меньшее из 2х чисел, а в </w:t>
+      </w:r>
+      <w:proofErr w:type="spellStart"/>
+      <w:r>
+        <w:rPr>
+          <w:sz w:val="24"/>
+          <w:szCs w:val="24"/>
+        </w:rPr>
+        <w:t>В</w:t>
+      </w:r>
+      <w:proofErr w:type="spellEnd"/>
+      <w:r>
+        <w:rPr>
+          <w:sz w:val="24"/>
+          <w:szCs w:val="24"/>
+        </w:rPr>
+        <w:t xml:space="preserve"> - большее</w:t>
+      </w:r>
+      <w:r>
+        <w:rPr>
+          <w:sz w:val="24"/>
+          <w:szCs w:val="24"/>
+        </w:rPr>
+        <w:t xml:space="preserve">. </w:t>
+      </w:r>
+    </w:p>
+    <w:p>
+      <w:pPr>
+        <w:pStyle w:val="a3"/>
+        <w:numPr>
+          <w:ilvl w:val="0"/>
+          <w:numId w:val="6"/>
+        </w:numPr>
+        <w:spacing w:line="240" w:lineRule="auto"/>
+        <w:ind w:left="284" w:hanging="284"/>
+        <w:rPr>
+          <w:sz w:val="24"/>
+          <w:szCs w:val="24"/>
+        </w:rPr>
+      </w:pPr>
+      <w:r>
+        <w:rPr>
+          <w:sz w:val="24"/>
+          <w:szCs w:val="24"/>
+        </w:rPr>
+        <w:t xml:space="preserve">Описать </w:t>
+      </w:r>
+      <w:r>
+        <w:rPr>
+          <w:sz w:val="24"/>
+          <w:szCs w:val="24"/>
+        </w:rPr>
+        <w:t>метод</w:t>
+      </w:r>
+      <w:r>
+        <w:rPr>
+          <w:sz w:val="24"/>
+          <w:szCs w:val="24"/>
+        </w:rPr>
+        <w:t xml:space="preserve"> </w:t>
+      </w:r>
+      <w:proofErr w:type="spellStart"/>
+      <w:r>
+        <w:rPr>
+          <w:sz w:val="24"/>
+          <w:szCs w:val="24"/>
+        </w:rPr>
+        <w:t>CircleS</w:t>
+      </w:r>
+      <w:proofErr w:type="spellEnd"/>
+      <w:r>
+        <w:rPr>
+          <w:sz w:val="24"/>
+          <w:szCs w:val="24"/>
+        </w:rPr>
+        <w:t>(R), находящ</w:t>
+      </w:r>
+      <w:r>
+        <w:rPr>
+          <w:sz w:val="24"/>
+          <w:szCs w:val="24"/>
+        </w:rPr>
+        <w:t>ий</w:t>
+      </w:r>
+      <w:r>
+        <w:rPr>
+          <w:sz w:val="24"/>
+          <w:szCs w:val="24"/>
+        </w:rPr>
+        <w:t xml:space="preserve"> </w:t>
+      </w:r>
+      <w:r>
+        <w:rPr>
+          <w:sz w:val="24"/>
+          <w:szCs w:val="24"/>
+        </w:rPr>
+        <w:t xml:space="preserve">периметр и </w:t>
+      </w:r>
+      <w:r>
+        <w:rPr>
+          <w:sz w:val="24"/>
+          <w:szCs w:val="24"/>
+        </w:rPr>
+        <w:t xml:space="preserve">площадь круга радиуса R (R — </w:t>
+      </w:r>
+      <w:proofErr w:type="gramStart"/>
+      <w:r>
+        <w:rPr>
+          <w:sz w:val="24"/>
+          <w:szCs w:val="24"/>
+        </w:rPr>
+        <w:t>вещественное</w:t>
+      </w:r>
+      <w:proofErr w:type="gramEnd"/>
+      <w:r>
+        <w:rPr>
+          <w:sz w:val="24"/>
+          <w:szCs w:val="24"/>
+        </w:rPr>
+        <w:t xml:space="preserve">). </w:t>
+      </w:r>
+    </w:p>
+    <w:p>
+      <w:pPr>
+        <w:pStyle w:val="a3"/>
+        <w:numPr>
+          <w:ilvl w:val="0"/>
+          <w:numId w:val="6"/>
+        </w:numPr>
+        <w:spacing w:line="240" w:lineRule="auto"/>
+        <w:ind w:left="284" w:hanging="284"/>
+        <w:rPr>
+          <w:sz w:val="24"/>
+          <w:szCs w:val="24"/>
+        </w:rPr>
+      </w:pPr>
+      <w:r>
+        <w:rPr>
+          <w:sz w:val="24"/>
+          <w:szCs w:val="24"/>
+        </w:rPr>
+        <w:t xml:space="preserve">Описать </w:t>
+      </w:r>
+      <w:r>
+        <w:rPr>
+          <w:sz w:val="24"/>
+          <w:szCs w:val="24"/>
+        </w:rPr>
+        <w:t>метод</w:t>
+      </w:r>
+      <w:r>
+        <w:rPr>
+          <w:sz w:val="24"/>
+          <w:szCs w:val="24"/>
+        </w:rPr>
+        <w:t xml:space="preserve"> </w:t>
+      </w:r>
+      <w:proofErr w:type="spellStart"/>
+      <w:r>
+        <w:rPr>
+          <w:sz w:val="24"/>
+          <w:szCs w:val="24"/>
+        </w:rPr>
+        <w:t>TriangleP</w:t>
+      </w:r>
+      <w:proofErr w:type="spellEnd"/>
+      <w:r>
+        <w:rPr>
+          <w:sz w:val="24"/>
+          <w:szCs w:val="24"/>
+        </w:rPr>
+        <w:t>(a, h), находящ</w:t>
+      </w:r>
+      <w:r>
+        <w:rPr>
+          <w:sz w:val="24"/>
+          <w:szCs w:val="24"/>
+        </w:rPr>
+        <w:t>ий</w:t>
+      </w:r>
+      <w:r>
+        <w:rPr>
+          <w:sz w:val="24"/>
+          <w:szCs w:val="24"/>
+        </w:rPr>
+        <w:t xml:space="preserve"> периметр</w:t>
+      </w:r>
+      <w:r>
+        <w:rPr>
+          <w:sz w:val="24"/>
+          <w:szCs w:val="24"/>
+        </w:rPr>
+        <w:t xml:space="preserve"> и площадь</w:t>
+      </w:r>
+      <w:r>
+        <w:rPr>
+          <w:sz w:val="24"/>
+          <w:szCs w:val="24"/>
+        </w:rPr>
+        <w:t xml:space="preserve"> равнобедренного треугольника по его основанию a и высоте h, проведенной к основанию (a и h — </w:t>
+      </w:r>
+      <w:proofErr w:type="gramStart"/>
+      <w:r>
+        <w:rPr>
+          <w:sz w:val="24"/>
+          <w:szCs w:val="24"/>
+        </w:rPr>
+        <w:t>вещественные</w:t>
+      </w:r>
+      <w:proofErr w:type="gramEnd"/>
+      <w:r>
+        <w:rPr>
+          <w:sz w:val="24"/>
+          <w:szCs w:val="24"/>
+        </w:rPr>
+        <w:t xml:space="preserve">). </w:t>
+      </w:r>
+    </w:p>
+    <w:p>
+      <w:pPr>
+        <w:pStyle w:val="a3"/>
         <w:tabs>
           <w:tab w:val="left" w:pos="284"/>
         </w:tabs>
         <w:spacing w:line="240" w:lineRule="auto"/>
-        <w:ind w:left="284" w:hanging="284"/>
-        <w:rPr>
-          <w:sz w:val="24"/>
-          <w:szCs w:val="24"/>
-        </w:rPr>
-      </w:pPr>
-      <w:r>
-        <w:rPr>
-          <w:sz w:val="24"/>
-          <w:szCs w:val="24"/>
-        </w:rPr>
-        <w:t xml:space="preserve">Описать </w:t>
-      </w:r>
-      <w:r>
-        <w:rPr>
-          <w:sz w:val="24"/>
-          <w:szCs w:val="24"/>
-        </w:rPr>
-        <w:t>метод</w:t>
-      </w:r>
-      <w:r>
-        <w:rPr>
-          <w:sz w:val="24"/>
-          <w:szCs w:val="24"/>
-        </w:rPr>
-        <w:t xml:space="preserve"> Sum (A, B), находящ</w:t>
-      </w:r>
-      <w:r>
-        <w:rPr>
-          <w:sz w:val="24"/>
-          <w:szCs w:val="24"/>
-        </w:rPr>
-        <w:t>ий</w:t>
-      </w:r>
-      <w:r>
-        <w:rPr>
-          <w:sz w:val="24"/>
-          <w:szCs w:val="24"/>
-        </w:rPr>
-        <w:t xml:space="preserve"> сумму всех </w:t>
-      </w:r>
-      <w:r>
-        <w:rPr>
-          <w:sz w:val="24"/>
-          <w:szCs w:val="24"/>
-        </w:rPr>
-        <w:t xml:space="preserve">четных </w:t>
-      </w:r>
-      <w:r>
-        <w:rPr>
-          <w:sz w:val="24"/>
-          <w:szCs w:val="24"/>
-        </w:rPr>
-        <w:t xml:space="preserve">целых чисел от A до B включительно (A </w:t>
-      </w:r>
-      <w:r>
-        <w:rPr>
-          <w:sz w:val="24"/>
-          <w:szCs w:val="24"/>
-        </w:rPr>
-        <w:t>&lt;</w:t>
-      </w:r>
-      <w:r>
-        <w:rPr>
-          <w:sz w:val="24"/>
-          <w:szCs w:val="24"/>
-        </w:rPr>
-        <w:t xml:space="preserve"> B — целые). </w:t>
-      </w:r>
+        <w:ind w:left="284" w:firstLine="0"/>
+        <w:rPr>
+          <w:sz w:val="24"/>
+          <w:szCs w:val="24"/>
+        </w:rPr>
+      </w:pPr>
     </w:p>
     <w:p>
       <w:pPr>
@@ -2789,7 +3191,25 @@
           <w:sz w:val="24"/>
           <w:szCs w:val="24"/>
         </w:rPr>
-        <w:t>Дополнительные задания:</w:t>
+        <w:t>Дополнительные задания</w:t>
+      </w:r>
+      <w:r>
+        <w:rPr>
+          <w:b/>
+          <w:sz w:val="24"/>
+          <w:szCs w:val="24"/>
+        </w:rPr>
+        <w:t xml:space="preserve"> (на оценку)</w:t>
+      </w:r>
+      <w:bookmarkStart w:id="1" w:name="_GoBack"/>
+      <w:bookmarkEnd w:id="1"/>
+      <w:r>
+        <w:rPr>
+          <w:b/>
+          <w:sz w:val="24"/>
+          <w:szCs w:val="24"/>
+        </w:rPr>
+        <w:t>:</w:t>
       </w:r>
     </w:p>
     <w:p>
@@ -2820,7 +3240,23 @@
           <w:sz w:val="24"/>
           <w:szCs w:val="24"/>
         </w:rPr>
-        <w:t xml:space="preserve">Описать функцию IsPalindrom(K), возвращающую TRUE, если целый параметр K (&gt; 0) является палиндромом (то есть его запись читается одинаково слева направо и справа налево), и FALSE в противном случае. С ее помощью найти количество палиндромов в наборе из 10 целых положительных чисел. </w:t>
+        <w:t xml:space="preserve">Описать функцию </w:t>
+      </w:r>
+      <w:proofErr w:type="spellStart"/>
+      <w:r>
+        <w:rPr>
+          <w:sz w:val="24"/>
+          <w:szCs w:val="24"/>
+        </w:rPr>
+        <w:t>IsPalindrom</w:t>
+      </w:r>
+      <w:proofErr w:type="spellEnd"/>
+      <w:r>
+        <w:rPr>
+          <w:sz w:val="24"/>
+          <w:szCs w:val="24"/>
+        </w:rPr>
+        <w:t xml:space="preserve">(K), возвращающую TRUE, если целый параметр K (&gt; 0) является палиндромом (то есть его запись читается одинаково слева направо и справа налево), и FALSE в противном случае. С ее помощью найти количество палиндромов в наборе из 10 целых положительных чисел. </w:t>
       </w:r>
     </w:p>
     <w:p>

</xml_diff>